<commit_message>
Einde van WoR-Project toegevoegd, WoR folder enzo. Verder ook voor de minor een aantal dingen toegevoegd en voor de stage.
</commit_message>
<xml_diff>
--- a/Stage/Stageovereenkomst AIM 2024-2025.docx
+++ b/Stage/Stageovereenkomst AIM 2024-2025.docx
@@ -280,13 +280,6 @@
           <w:sz w:val="20"/>
           <w:szCs w:val="20"/>
         </w:rPr>
-      </w:r>
-      <w:r>
-        <w:rPr>
-          <w:rFonts w:cs="Arial" w:ascii="Arial" w:hAnsi="Arial"/>
-          <w:sz w:val="20"/>
-          <w:szCs w:val="20"/>
-        </w:rPr>
         <w:t>Inspiro</w:t>
       </w:r>
       <w:r>
@@ -390,13 +383,6 @@
           <w:sz w:val="20"/>
           <w:szCs w:val="20"/>
         </w:rPr>
-      </w:r>
-      <w:r>
-        <w:rPr>
-          <w:rFonts w:cs="Arial" w:ascii="Arial" w:hAnsi="Arial"/>
-          <w:sz w:val="20"/>
-          <w:szCs w:val="20"/>
-        </w:rPr>
         <w:t>MR B M Teldersstraat 4, 6842 CT</w:t>
       </w:r>
       <w:r>
@@ -482,13 +468,6 @@
           <w:sz w:val="20"/>
           <w:szCs w:val="20"/>
         </w:rPr>
-      </w:r>
-      <w:r>
-        <w:rPr>
-          <w:rFonts w:cs="Arial" w:ascii="Arial" w:hAnsi="Arial"/>
-          <w:sz w:val="20"/>
-          <w:szCs w:val="20"/>
-        </w:rPr>
         <w:t>Arnhem</w:t>
       </w:r>
       <w:r>
@@ -597,13 +576,6 @@
           <w:sz w:val="20"/>
           <w:szCs w:val="20"/>
         </w:rPr>
-      </w:r>
-      <w:r>
-        <w:rPr>
-          <w:rFonts w:cs="Arial" w:ascii="Arial" w:hAnsi="Arial"/>
-          <w:sz w:val="20"/>
-          <w:szCs w:val="20"/>
-        </w:rPr>
         <w:t>Ben van de Hesseweg</w:t>
       </w:r>
       <w:r>
@@ -729,13 +701,6 @@
           <w:rFonts w:cs="Arial" w:ascii="Arial" w:hAnsi="Arial"/>
         </w:rPr>
         <w:fldChar w:fldCharType="separate"/>
-      </w:r>
-      <w:r>
-        <w:rPr>
-          <w:rFonts w:cs="Arial" w:ascii="Arial" w:hAnsi="Arial"/>
-          <w:sz w:val="20"/>
-          <w:szCs w:val="20"/>
-        </w:rPr>
       </w:r>
       <w:r>
         <w:rPr>
@@ -830,13 +795,6 @@
           <w:sz w:val="20"/>
           <w:szCs w:val="20"/>
         </w:rPr>
-      </w:r>
-      <w:r>
-        <w:rPr>
-          <w:rFonts w:cs="Arial" w:ascii="Arial" w:hAnsi="Arial"/>
-          <w:sz w:val="20"/>
-          <w:szCs w:val="20"/>
-        </w:rPr>
         <w:t>2103948</w:t>
       </w:r>
       <w:r>
@@ -942,13 +900,6 @@
           <w:sz w:val="20"/>
           <w:szCs w:val="20"/>
         </w:rPr>
-      </w:r>
-      <w:r>
-        <w:rPr>
-          <w:rFonts w:cs="Arial" w:ascii="Arial" w:hAnsi="Arial"/>
-          <w:sz w:val="20"/>
-          <w:szCs w:val="20"/>
-        </w:rPr>
         <w:t>Mies 1, 6562 LZ</w:t>
       </w:r>
       <w:r>
@@ -1028,13 +979,6 @@
           <w:rFonts w:cs="Arial" w:ascii="Arial" w:hAnsi="Arial"/>
         </w:rPr>
         <w:fldChar w:fldCharType="separate"/>
-      </w:r>
-      <w:r>
-        <w:rPr>
-          <w:rFonts w:cs="Arial" w:ascii="Arial" w:hAnsi="Arial"/>
-          <w:sz w:val="20"/>
-          <w:szCs w:val="20"/>
-        </w:rPr>
       </w:r>
       <w:r>
         <w:rPr>
@@ -1898,13 +1842,6 @@
           <w:sz w:val="20"/>
           <w:szCs w:val="20"/>
         </w:rPr>
-      </w:r>
-      <w:r>
-        <w:rPr>
-          <w:rFonts w:cs="Arial" w:ascii="Arial" w:hAnsi="Arial"/>
-          <w:sz w:val="20"/>
-          <w:szCs w:val="20"/>
-        </w:rPr>
         <w:t>Jeroen Beekman</w:t>
       </w:r>
       <w:r>
@@ -1992,13 +1929,6 @@
           <w:sz w:val="20"/>
           <w:szCs w:val="20"/>
         </w:rPr>
-      </w:r>
-      <w:r>
-        <w:rPr>
-          <w:rFonts w:cs="Arial" w:ascii="Arial" w:hAnsi="Arial"/>
-          <w:sz w:val="20"/>
-          <w:szCs w:val="20"/>
-        </w:rPr>
         <w:t>Senior Embedded Engineer</w:t>
       </w:r>
       <w:r>
@@ -2634,7 +2564,7 @@
             <w:name w:val="eigendom"/>
             <w:enabled/>
             <w:ddList>
-              <w:result w:val="0"/>
+              <w:result w:val="2"/>
               <w:listEntry w:val="&lt;maak keus wel of niet&gt;"/>
               <w:listEntry w:val="niet"/>
               <w:listEntry w:val="wel"/>
@@ -4029,7 +3959,7 @@
           <w:sz w:val="20"/>
           <w:szCs w:val="20"/>
         </w:rPr>
-        <w:t>Nijmegen</w:t>
+        <w:t>Groesbeek</w:t>
       </w:r>
       <w:r>
         <w:rPr>
@@ -4104,7 +4034,7 @@
           <w:sz w:val="20"/>
           <w:szCs w:val="20"/>
         </w:rPr>
-        <w:t>-</w:t>
+        <w:t>22-12-2024</w:t>
       </w:r>
       <w:r>
         <w:rPr>
@@ -4251,112 +4181,19 @@
         <w:fldChar w:fldCharType="end"/>
       </w:r>
       <w:r>
-        <w:rPr>
-          <w:rFonts w:cs="Arial" w:ascii="Arial" w:hAnsi="Arial"/>
-          <w:sz w:val="20"/>
-          <w:szCs w:val="20"/>
-        </w:rPr>
-        <w:t>]</w:t>
-      </w:r>
-    </w:p>
-    <w:p>
-      <w:pPr>
-        <w:pStyle w:val="Normal"/>
-        <w:spacing w:lineRule="atLeast" w:line="240"/>
-        <w:ind w:hanging="0" w:left="0"/>
-        <w:rPr>
-          <w:rFonts w:ascii="Arial" w:hAnsi="Arial" w:cs="Arial"/>
-          <w:sz w:val="20"/>
-          <w:szCs w:val="20"/>
-        </w:rPr>
-      </w:pPr>
-      <w:r>
-        <w:rPr>
-          <w:rFonts w:cs="Arial" w:ascii="Arial" w:hAnsi="Arial"/>
-          <w:sz w:val="20"/>
-          <w:szCs w:val="20"/>
-        </w:rPr>
-        <w:t>-------------------------------------------------------------------------------------------------</w:t>
-      </w:r>
-    </w:p>
-    <w:p>
-      <w:pPr>
-        <w:pStyle w:val="Normal"/>
-        <w:spacing w:lineRule="atLeast" w:line="240"/>
-        <w:ind w:hanging="0" w:left="0"/>
-        <w:rPr>
-          <w:rFonts w:ascii="Arial" w:hAnsi="Arial" w:cs="Arial"/>
-          <w:sz w:val="20"/>
-          <w:szCs w:val="20"/>
-        </w:rPr>
-      </w:pPr>
-      <w:r>
-        <w:rPr>
-          <w:rFonts w:cs="Arial" w:ascii="Arial" w:hAnsi="Arial"/>
-          <w:sz w:val="20"/>
-          <w:szCs w:val="20"/>
-        </w:rPr>
-        <w:t>te Arnhem, 22 maart 2024</w:t>
-      </w:r>
-    </w:p>
-    <w:p>
-      <w:pPr>
-        <w:pStyle w:val="Normal"/>
-        <w:spacing w:lineRule="atLeast" w:line="240"/>
-        <w:ind w:hanging="0" w:left="0"/>
-        <w:rPr>
-          <w:rFonts w:ascii="Arial" w:hAnsi="Arial" w:cs="Arial"/>
-          <w:sz w:val="20"/>
-          <w:szCs w:val="20"/>
-        </w:rPr>
-      </w:pPr>
-      <w:r>
-        <w:rPr>
-          <w:rFonts w:cs="Arial" w:ascii="Arial" w:hAnsi="Arial"/>
-          <w:sz w:val="20"/>
-          <w:szCs w:val="20"/>
-        </w:rPr>
-      </w:r>
-    </w:p>
-    <w:p>
-      <w:pPr>
-        <w:pStyle w:val="Normal"/>
-        <w:spacing w:lineRule="atLeast" w:line="240"/>
-        <w:ind w:hanging="0" w:left="0"/>
-        <w:rPr>
-          <w:rFonts w:ascii="Arial" w:hAnsi="Arial" w:cs="Arial"/>
-          <w:sz w:val="20"/>
-          <w:szCs w:val="20"/>
-        </w:rPr>
-      </w:pPr>
-      <w:r>
-        <w:rPr>
-          <w:rFonts w:cs="Arial" w:ascii="Arial" w:hAnsi="Arial"/>
-          <w:b/>
-          <w:sz w:val="20"/>
-          <w:szCs w:val="20"/>
-        </w:rPr>
-        <w:t>Namens de onderwijsinstelling</w:t>
-      </w:r>
-    </w:p>
-    <w:p>
-      <w:pPr>
-        <w:pStyle w:val="Normal"/>
-        <w:spacing w:lineRule="atLeast" w:line="240"/>
-        <w:ind w:hanging="0" w:left="0"/>
-        <w:rPr>
-          <w:rFonts w:ascii="Arial" w:hAnsi="Arial" w:cs="Arial"/>
-          <w:sz w:val="20"/>
-          <w:szCs w:val="20"/>
-        </w:rPr>
-      </w:pPr>
-      <w:r>
-        <w:rPr/>
         <w:drawing>
-          <wp:inline distT="0" distB="0" distL="0" distR="0">
-            <wp:extent cx="3644900" cy="1668145"/>
+          <wp:anchor behindDoc="0" distT="0" distB="0" distL="0" distR="0" simplePos="0" locked="0" layoutInCell="0" allowOverlap="1" relativeHeight="12">
+            <wp:simplePos x="0" y="0"/>
+            <wp:positionH relativeFrom="column">
+              <wp:posOffset>50165</wp:posOffset>
+            </wp:positionH>
+            <wp:positionV relativeFrom="paragraph">
+              <wp:posOffset>207645</wp:posOffset>
+            </wp:positionV>
+            <wp:extent cx="2978150" cy="1847215"/>
             <wp:effectExtent l="0" t="0" r="0" b="0"/>
-            <wp:docPr id="1" name="Afbeelding 1" descr=""/>
+            <wp:wrapSquare wrapText="largest"/>
+            <wp:docPr id="1" name="Image3" descr=""/>
             <wp:cNvGraphicFramePr>
               <a:graphicFrameLocks xmlns:a="http://schemas.openxmlformats.org/drawingml/2006/main" noChangeAspect="1"/>
             </wp:cNvGraphicFramePr>
@@ -4364,13 +4201,153 @@
               <a:graphicData uri="http://schemas.openxmlformats.org/drawingml/2006/picture">
                 <pic:pic xmlns:pic="http://schemas.openxmlformats.org/drawingml/2006/picture">
                   <pic:nvPicPr>
-                    <pic:cNvPr id="1" name="Afbeelding 1" descr=""/>
+                    <pic:cNvPr id="1" name="Image3" descr=""/>
                     <pic:cNvPicPr>
                       <a:picLocks noChangeAspect="1" noChangeArrowheads="1"/>
                     </pic:cNvPicPr>
                   </pic:nvPicPr>
                   <pic:blipFill>
                     <a:blip r:embed="rId5"/>
+                    <a:stretch>
+                      <a:fillRect/>
+                    </a:stretch>
+                  </pic:blipFill>
+                  <pic:spPr bwMode="auto">
+                    <a:xfrm>
+                      <a:off x="0" y="0"/>
+                      <a:ext cx="2978150" cy="1847215"/>
+                    </a:xfrm>
+                    <a:prstGeom prst="rect">
+                      <a:avLst/>
+                    </a:prstGeom>
+                  </pic:spPr>
+                </pic:pic>
+              </a:graphicData>
+            </a:graphic>
+          </wp:anchor>
+        </w:drawing>
+      </w:r>
+      <w:r>
+        <w:rPr>
+          <w:rFonts w:cs="Arial" w:ascii="Arial" w:hAnsi="Arial"/>
+          <w:sz w:val="20"/>
+          <w:szCs w:val="20"/>
+        </w:rPr>
+        <w:t>]</w:t>
+      </w:r>
+    </w:p>
+    <w:p>
+      <w:pPr>
+        <w:pStyle w:val="Normal"/>
+        <w:spacing w:lineRule="atLeast" w:line="240"/>
+        <w:ind w:hanging="0" w:left="0"/>
+        <w:rPr>
+          <w:rFonts w:ascii="Arial" w:hAnsi="Arial" w:cs="Arial"/>
+          <w:sz w:val="20"/>
+          <w:szCs w:val="20"/>
+        </w:rPr>
+      </w:pPr>
+      <w:r>
+        <w:rPr>
+          <w:rFonts w:cs="Arial" w:ascii="Arial" w:hAnsi="Arial"/>
+          <w:sz w:val="20"/>
+          <w:szCs w:val="20"/>
+        </w:rPr>
+        <w:t>-------------------------------------------------------------------------------------------------</w:t>
+      </w:r>
+    </w:p>
+    <w:p>
+      <w:pPr>
+        <w:pStyle w:val="Normal"/>
+        <w:spacing w:lineRule="atLeast" w:line="240"/>
+        <w:ind w:hanging="0" w:left="0"/>
+        <w:rPr>
+          <w:rFonts w:ascii="Arial" w:hAnsi="Arial" w:cs="Arial"/>
+          <w:sz w:val="20"/>
+          <w:szCs w:val="20"/>
+        </w:rPr>
+      </w:pPr>
+      <w:r>
+        <w:rPr>
+          <w:rFonts w:cs="Arial" w:ascii="Arial" w:hAnsi="Arial"/>
+          <w:sz w:val="20"/>
+          <w:szCs w:val="20"/>
+        </w:rPr>
+        <w:t>te Arnhem, 22 maart 2024</w:t>
+      </w:r>
+    </w:p>
+    <w:p>
+      <w:pPr>
+        <w:pStyle w:val="Normal"/>
+        <w:spacing w:lineRule="atLeast" w:line="240"/>
+        <w:ind w:hanging="0" w:left="0"/>
+        <w:rPr>
+          <w:rFonts w:ascii="Arial" w:hAnsi="Arial" w:cs="Arial"/>
+          <w:sz w:val="20"/>
+          <w:szCs w:val="20"/>
+        </w:rPr>
+      </w:pPr>
+      <w:r>
+        <w:rPr>
+          <w:rFonts w:cs="Arial" w:ascii="Arial" w:hAnsi="Arial"/>
+          <w:sz w:val="20"/>
+          <w:szCs w:val="20"/>
+        </w:rPr>
+      </w:r>
+    </w:p>
+    <w:p>
+      <w:pPr>
+        <w:pStyle w:val="Normal"/>
+        <w:spacing w:lineRule="atLeast" w:line="240"/>
+        <w:ind w:hanging="0" w:left="0"/>
+        <w:rPr>
+          <w:rFonts w:ascii="Arial" w:hAnsi="Arial" w:cs="Arial"/>
+          <w:sz w:val="20"/>
+          <w:szCs w:val="20"/>
+        </w:rPr>
+      </w:pPr>
+      <w:r>
+        <w:rPr>
+          <w:rFonts w:cs="Arial" w:ascii="Arial" w:hAnsi="Arial"/>
+          <w:b/>
+          <w:sz w:val="20"/>
+          <w:szCs w:val="20"/>
+        </w:rPr>
+        <w:t>Namens de onderwijsinstelling</w:t>
+      </w:r>
+    </w:p>
+    <w:p>
+      <w:pPr>
+        <w:pStyle w:val="Normal"/>
+        <w:spacing w:lineRule="atLeast" w:line="240"/>
+        <w:ind w:hanging="0" w:left="0"/>
+        <w:rPr>
+          <w:rFonts w:ascii="Arial" w:hAnsi="Arial" w:cs="Arial"/>
+          <w:sz w:val="20"/>
+          <w:szCs w:val="20"/>
+        </w:rPr>
+      </w:pPr>
+      <w:r>
+        <w:rPr/>
+        <w:drawing>
+          <wp:inline distT="0" distB="0" distL="0" distR="0">
+            <wp:extent cx="3644900" cy="1668145"/>
+            <wp:effectExtent l="0" t="0" r="0" b="0"/>
+            <wp:docPr id="2" name="Afbeelding 1" descr=""/>
+            <wp:cNvGraphicFramePr>
+              <a:graphicFrameLocks xmlns:a="http://schemas.openxmlformats.org/drawingml/2006/main" noChangeAspect="1"/>
+            </wp:cNvGraphicFramePr>
+            <a:graphic xmlns:a="http://schemas.openxmlformats.org/drawingml/2006/main">
+              <a:graphicData uri="http://schemas.openxmlformats.org/drawingml/2006/picture">
+                <pic:pic xmlns:pic="http://schemas.openxmlformats.org/drawingml/2006/picture">
+                  <pic:nvPicPr>
+                    <pic:cNvPr id="2" name="Afbeelding 1" descr=""/>
+                    <pic:cNvPicPr>
+                      <a:picLocks noChangeAspect="1" noChangeArrowheads="1"/>
+                    </pic:cNvPicPr>
+                  </pic:nvPicPr>
+                  <pic:blipFill>
+                    <a:blip r:embed="rId6"/>
                     <a:stretch>
                       <a:fillRect/>
                     </a:stretch>
@@ -4788,13 +4765,6 @@
           <w:sz w:val="20"/>
           <w:szCs w:val="16"/>
         </w:rPr>
-      </w:r>
-      <w:r>
-        <w:rPr>
-          <w:rFonts w:cs="Arial" w:ascii="Arial" w:hAnsi="Arial"/>
-          <w:sz w:val="20"/>
-          <w:szCs w:val="16"/>
-        </w:rPr>
         <w:t>500</w:t>
       </w:r>
       <w:r>
@@ -5883,7 +5853,7 @@
           <w:sz w:val="20"/>
           <w:szCs w:val="20"/>
         </w:rPr>
-        <w:t>Nijmegen</w:t>
+        <w:t>Groesbeek</w:t>
       </w:r>
       <w:r>
         <w:rPr>
@@ -5951,7 +5921,14 @@
           <w:sz w:val="20"/>
           <w:szCs w:val="20"/>
         </w:rPr>
-        <w:t>-</w:t>
+      </w:r>
+      <w:r>
+        <w:rPr>
+          <w:rFonts w:cs="Arial" w:ascii="Arial" w:hAnsi="Arial"/>
+          <w:sz w:val="20"/>
+          <w:szCs w:val="20"/>
+        </w:rPr>
+        <w:t>22-12-2024</w:t>
       </w:r>
       <w:r>
         <w:rPr>
@@ -6081,7 +6058,6 @@
           <w:sz w:val="20"/>
           <w:szCs w:val="20"/>
         </w:rPr>
-        <w:t>handtekening</w:t>
       </w:r>
       <w:r>
         <w:rPr>
@@ -6119,6 +6095,53 @@
         </w:rPr>
       </w:pPr>
       <w:r>
+        <w:drawing>
+          <wp:anchor behindDoc="0" distT="0" distB="0" distL="0" distR="0" simplePos="0" locked="0" layoutInCell="0" allowOverlap="1" relativeHeight="11">
+            <wp:simplePos x="0" y="0"/>
+            <wp:positionH relativeFrom="column">
+              <wp:posOffset>-23495</wp:posOffset>
+            </wp:positionH>
+            <wp:positionV relativeFrom="paragraph">
+              <wp:posOffset>94615</wp:posOffset>
+            </wp:positionV>
+            <wp:extent cx="3345815" cy="2075180"/>
+            <wp:effectExtent l="0" t="0" r="0" b="0"/>
+            <wp:wrapSquare wrapText="largest"/>
+            <wp:docPr id="3" name="Image1" descr=""/>
+            <wp:cNvGraphicFramePr>
+              <a:graphicFrameLocks xmlns:a="http://schemas.openxmlformats.org/drawingml/2006/main" noChangeAspect="1"/>
+            </wp:cNvGraphicFramePr>
+            <a:graphic xmlns:a="http://schemas.openxmlformats.org/drawingml/2006/main">
+              <a:graphicData uri="http://schemas.openxmlformats.org/drawingml/2006/picture">
+                <pic:pic xmlns:pic="http://schemas.openxmlformats.org/drawingml/2006/picture">
+                  <pic:nvPicPr>
+                    <pic:cNvPr id="3" name="Image1" descr=""/>
+                    <pic:cNvPicPr>
+                      <a:picLocks noChangeAspect="1" noChangeArrowheads="1"/>
+                    </pic:cNvPicPr>
+                  </pic:nvPicPr>
+                  <pic:blipFill>
+                    <a:blip r:embed="rId7"/>
+                    <a:stretch>
+                      <a:fillRect/>
+                    </a:stretch>
+                  </pic:blipFill>
+                  <pic:spPr bwMode="auto">
+                    <a:xfrm>
+                      <a:off x="0" y="0"/>
+                      <a:ext cx="3345815" cy="2075180"/>
+                    </a:xfrm>
+                    <a:prstGeom prst="rect">
+                      <a:avLst/>
+                    </a:prstGeom>
+                  </pic:spPr>
+                </pic:pic>
+              </a:graphicData>
+            </a:graphic>
+          </wp:anchor>
+        </w:drawing>
+      </w:r>
+      <w:r>
         <w:rPr>
           <w:rFonts w:cs="Arial" w:ascii="Arial" w:hAnsi="Arial"/>
           <w:sz w:val="20"/>
@@ -6128,16 +6151,16 @@
       </w:r>
     </w:p>
     <w:sectPr>
-      <w:headerReference w:type="even" r:id="rId6"/>
-      <w:headerReference w:type="default" r:id="rId7"/>
-      <w:headerReference w:type="first" r:id="rId8"/>
-      <w:footerReference w:type="even" r:id="rId9"/>
-      <w:footerReference w:type="default" r:id="rId10"/>
-      <w:footerReference w:type="first" r:id="rId11"/>
+      <w:headerReference w:type="even" r:id="rId8"/>
+      <w:headerReference w:type="default" r:id="rId9"/>
+      <w:headerReference w:type="first" r:id="rId10"/>
+      <w:footerReference w:type="even" r:id="rId11"/>
+      <w:footerReference w:type="default" r:id="rId12"/>
+      <w:footerReference w:type="first" r:id="rId13"/>
       <w:type w:val="continuous"/>
       <w:pgSz w:w="11906" w:h="16838"/>
       <w:pgMar w:left="1418" w:right="1418" w:gutter="0" w:header="709" w:top="1134" w:footer="709" w:bottom="1134"/>
-      <w:formProt w:val="true"/>
+      <w:formProt w:val="false"/>
       <w:textDirection w:val="lrTb"/>
       <w:docGrid w:type="default" w:linePitch="360" w:charSpace="0"/>
     </w:sectPr>
@@ -6151,7 +6174,6 @@
     <w:pPr>
       <w:pStyle w:val="Footer"/>
       <w:spacing w:before="180" w:after="0"/>
-      <w:jc w:val="right"/>
       <w:rPr/>
     </w:pPr>
     <w:r>
@@ -6196,7 +6218,7 @@
         <w:b/>
         <w:bCs/>
       </w:rPr>
-      <w:instrText xml:space="preserve"> PAGE \* ARABIC </w:instrText>
+      <w:instrText xml:space="preserve"> PAGE </w:instrText>
     </w:r>
     <w:r>
       <w:rPr>
@@ -6210,7 +6232,7 @@
         <w:b/>
         <w:bCs/>
       </w:rPr>
-      <w:t>7</w:t>
+      <w:t>8</w:t>
     </w:r>
     <w:r>
       <w:rPr>
@@ -6235,7 +6257,7 @@
         <w:b/>
         <w:bCs/>
       </w:rPr>
-      <w:instrText xml:space="preserve"> NUMPAGES \* ARABIC </w:instrText>
+      <w:instrText xml:space="preserve"> NUMPAGES </w:instrText>
     </w:r>
     <w:r>
       <w:rPr>
@@ -6249,7 +6271,7 @@
         <w:b/>
         <w:bCs/>
       </w:rPr>
-      <w:t>7</w:t>
+      <w:t>8</w:t>
     </w:r>
     <w:r>
       <w:rPr>
@@ -6297,7 +6319,7 @@
         <w:b/>
         <w:bCs/>
       </w:rPr>
-      <w:instrText xml:space="preserve"> PAGE \* ARABIC </w:instrText>
+      <w:instrText xml:space="preserve"> PAGE </w:instrText>
     </w:r>
     <w:r>
       <w:rPr>
@@ -6311,7 +6333,7 @@
         <w:b/>
         <w:bCs/>
       </w:rPr>
-      <w:t>7</w:t>
+      <w:t>8</w:t>
     </w:r>
     <w:r>
       <w:rPr>
@@ -6336,7 +6358,7 @@
         <w:b/>
         <w:bCs/>
       </w:rPr>
-      <w:instrText xml:space="preserve"> NUMPAGES \* ARABIC </w:instrText>
+      <w:instrText xml:space="preserve"> NUMPAGES </w:instrText>
     </w:r>
     <w:r>
       <w:rPr>
@@ -6350,7 +6372,7 @@
         <w:b/>
         <w:bCs/>
       </w:rPr>
-      <w:t>7</w:t>
+      <w:t>8</w:t>
     </w:r>
     <w:r>
       <w:rPr>
@@ -6395,71 +6417,43 @@
     </w:pPr>
     <w:r>
       <w:rPr/>
-      <mc:AlternateContent>
-        <mc:Choice Requires="wps">
-          <w:drawing>
-            <wp:inline distT="0" distB="0" distL="0" distR="0">
-              <wp:extent cx="904875" cy="685800"/>
-              <wp:effectExtent l="0" t="0" r="0" b="0"/>
-              <wp:docPr id="2" name="Afbeelding 2"/>
-              <a:graphic xmlns:a="http://schemas.openxmlformats.org/drawingml/2006/main">
-                <a:graphicData uri="http://schemas.openxmlformats.org/drawingml/2006/picture">
-                  <pic:pic xmlns:pic="http://schemas.openxmlformats.org/drawingml/2006/picture">
-                    <pic:nvPicPr>
-                      <pic:cNvPr id="3" name="Afbeelding 2" descr=""/>
-                      <pic:cNvPicPr/>
-                    </pic:nvPicPr>
-                    <pic:blipFill>
-                      <a:blip r:embed="rId1"/>
-                      <a:stretch/>
-                    </pic:blipFill>
-                    <pic:spPr>
-                      <a:xfrm>
-                        <a:off x="0" y="0"/>
-                        <a:ext cx="905040" cy="685800"/>
-                      </a:xfrm>
-                      <a:prstGeom prst="rect">
-                        <a:avLst/>
-                      </a:prstGeom>
-                      <a:ln w="0">
-                        <a:noFill/>
-                      </a:ln>
-                    </pic:spPr>
-                  </pic:pic>
-                </a:graphicData>
-              </a:graphic>
-            </wp:inline>
-          </w:drawing>
-        </mc:Choice>
-        <mc:Fallback>
-          <w:pict>
-            <v:shapetype id="_x0000_t75" coordsize="21600,21600" o:spt="75" o:preferrelative="t" path="m@4@5l@4@11@9@11@9@5xe" filled="f" stroked="f">
-              <v:stroke joinstyle="miter"/>
-              <v:formulas>
-                <v:f eqn="if lineDrawn pixelLineWidth 0"/>
-                <v:f eqn="sum @0 1 0"/>
-                <v:f eqn="sum 0 0 @1"/>
-                <v:f eqn="prod @2 1 2"/>
-                <v:f eqn="prod @3 21600 pixelWidth"/>
-                <v:f eqn="prod @3 21600 pixelHeight"/>
-                <v:f eqn="sum @0 0 1"/>
-                <v:f eqn="prod @6 1 2"/>
-                <v:f eqn="prod @7 21600 pixelWidth"/>
-                <v:f eqn="sum @8 21600 0"/>
-                <v:f eqn="prod @7 21600 pixelHeight"/>
-                <v:f eqn="sum @10 21600 0"/>
-              </v:formulas>
-              <v:path o:extrusionok="f" gradientshapeok="t" o:connecttype="rect"/>
-              <o:lock v:ext="edit" aspectratio="t"/>
-            </v:shapetype>
-            <v:shape id="shape_0" ID="Afbeelding 2" stroked="f" o:allowincell="f" style="position:absolute;margin-left:0pt;margin-top:-54.05pt;width:71.2pt;height:53.95pt;mso-wrap-style:none;v-text-anchor:middle;mso-position-vertical:top" type="_x0000_t75">
-              <v:imagedata r:id="rId2" o:detectmouseclick="t"/>
-              <v:stroke color="#3465a4" joinstyle="round" endcap="flat"/>
-              <w10:wrap type="none"/>
-            </v:shape>
-          </w:pict>
-        </mc:Fallback>
-      </mc:AlternateContent>
+      <w:drawing>
+        <wp:inline distT="0" distB="0" distL="0" distR="0">
+          <wp:extent cx="904875" cy="685800"/>
+          <wp:effectExtent l="0" t="0" r="0" b="0"/>
+          <wp:docPr id="4" name="Afbeelding 2" descr=""/>
+          <wp:cNvGraphicFramePr>
+            <a:graphicFrameLocks xmlns:a="http://schemas.openxmlformats.org/drawingml/2006/main" noChangeAspect="1"/>
+          </wp:cNvGraphicFramePr>
+          <a:graphic xmlns:a="http://schemas.openxmlformats.org/drawingml/2006/main">
+            <a:graphicData uri="http://schemas.openxmlformats.org/drawingml/2006/picture">
+              <pic:pic xmlns:pic="http://schemas.openxmlformats.org/drawingml/2006/picture">
+                <pic:nvPicPr>
+                  <pic:cNvPr id="4" name="Afbeelding 2" descr=""/>
+                  <pic:cNvPicPr>
+                    <a:picLocks noChangeAspect="1" noChangeArrowheads="1"/>
+                  </pic:cNvPicPr>
+                </pic:nvPicPr>
+                <pic:blipFill>
+                  <a:blip r:embed="rId1"/>
+                  <a:stretch>
+                    <a:fillRect/>
+                  </a:stretch>
+                </pic:blipFill>
+                <pic:spPr bwMode="auto">
+                  <a:xfrm>
+                    <a:off x="0" y="0"/>
+                    <a:ext cx="904875" cy="685800"/>
+                  </a:xfrm>
+                  <a:prstGeom prst="rect">
+                    <a:avLst/>
+                  </a:prstGeom>
+                </pic:spPr>
+              </pic:pic>
+            </a:graphicData>
+          </a:graphic>
+        </wp:inline>
+      </w:drawing>
     </w:r>
   </w:p>
   <w:p>
@@ -6491,52 +6485,43 @@
     </w:pPr>
     <w:r>
       <w:rPr/>
-      <mc:AlternateContent>
-        <mc:Choice Requires="wps">
-          <w:drawing>
-            <wp:inline distT="0" distB="0" distL="0" distR="0">
-              <wp:extent cx="904875" cy="685800"/>
-              <wp:effectExtent l="0" t="0" r="0" b="0"/>
-              <wp:docPr id="4" name="Afbeelding 2"/>
-              <a:graphic xmlns:a="http://schemas.openxmlformats.org/drawingml/2006/main">
-                <a:graphicData uri="http://schemas.openxmlformats.org/drawingml/2006/picture">
-                  <pic:pic xmlns:pic="http://schemas.openxmlformats.org/drawingml/2006/picture">
-                    <pic:nvPicPr>
-                      <pic:cNvPr id="5" name="Afbeelding 2" descr=""/>
-                      <pic:cNvPicPr/>
-                    </pic:nvPicPr>
-                    <pic:blipFill>
-                      <a:blip r:embed="rId1"/>
-                      <a:stretch/>
-                    </pic:blipFill>
-                    <pic:spPr>
-                      <a:xfrm>
-                        <a:off x="0" y="0"/>
-                        <a:ext cx="905040" cy="685800"/>
-                      </a:xfrm>
-                      <a:prstGeom prst="rect">
-                        <a:avLst/>
-                      </a:prstGeom>
-                      <a:ln w="0">
-                        <a:noFill/>
-                      </a:ln>
-                    </pic:spPr>
-                  </pic:pic>
-                </a:graphicData>
-              </a:graphic>
-            </wp:inline>
-          </w:drawing>
-        </mc:Choice>
-        <mc:Fallback>
-          <w:pict>
-            <v:shape id="shape_0" ID="Afbeelding 2" stroked="f" o:allowincell="f" style="position:absolute;margin-left:0pt;margin-top:-54.05pt;width:71.2pt;height:53.95pt;mso-wrap-style:none;v-text-anchor:middle;mso-position-vertical:top" type="_x0000_t75">
-              <v:imagedata r:id="rId2" o:detectmouseclick="t"/>
-              <v:stroke color="#3465a4" joinstyle="round" endcap="flat"/>
-              <w10:wrap type="none"/>
-            </v:shape>
-          </w:pict>
-        </mc:Fallback>
-      </mc:AlternateContent>
+      <w:drawing>
+        <wp:inline distT="0" distB="0" distL="0" distR="0">
+          <wp:extent cx="904875" cy="685800"/>
+          <wp:effectExtent l="0" t="0" r="0" b="0"/>
+          <wp:docPr id="5" name="Afbeelding 2" descr=""/>
+          <wp:cNvGraphicFramePr>
+            <a:graphicFrameLocks xmlns:a="http://schemas.openxmlformats.org/drawingml/2006/main" noChangeAspect="1"/>
+          </wp:cNvGraphicFramePr>
+          <a:graphic xmlns:a="http://schemas.openxmlformats.org/drawingml/2006/main">
+            <a:graphicData uri="http://schemas.openxmlformats.org/drawingml/2006/picture">
+              <pic:pic xmlns:pic="http://schemas.openxmlformats.org/drawingml/2006/picture">
+                <pic:nvPicPr>
+                  <pic:cNvPr id="5" name="Afbeelding 2" descr=""/>
+                  <pic:cNvPicPr>
+                    <a:picLocks noChangeAspect="1" noChangeArrowheads="1"/>
+                  </pic:cNvPicPr>
+                </pic:nvPicPr>
+                <pic:blipFill>
+                  <a:blip r:embed="rId1"/>
+                  <a:stretch>
+                    <a:fillRect/>
+                  </a:stretch>
+                </pic:blipFill>
+                <pic:spPr bwMode="auto">
+                  <a:xfrm>
+                    <a:off x="0" y="0"/>
+                    <a:ext cx="904875" cy="685800"/>
+                  </a:xfrm>
+                  <a:prstGeom prst="rect">
+                    <a:avLst/>
+                  </a:prstGeom>
+                </pic:spPr>
+              </pic:pic>
+            </a:graphicData>
+          </a:graphic>
+        </wp:inline>
+      </w:drawing>
     </w:r>
   </w:p>
   <w:p>
@@ -7471,6 +7456,7 @@
     <w:rsid w:val="003c7afc"/>
     <w:pPr>
       <w:widowControl w:val="false"/>
+      <w:suppressAutoHyphens w:val="true"/>
       <w:bidi w:val="0"/>
       <w:spacing w:lineRule="auto" w:line="319" w:before="180" w:after="0"/>
       <w:ind w:hanging="320" w:left="320"/>
@@ -7482,7 +7468,7 @@
       <w:kern w:val="0"/>
       <w:sz w:val="18"/>
       <w:szCs w:val="18"/>
-      <w:lang w:eastAsia="nl-NL" w:val="nl-NL" w:bidi="ar-SA"/>
+      <w:lang w:val="nl-NL" w:eastAsia="nl-NL" w:bidi="ar-SA"/>
     </w:rPr>
   </w:style>
   <w:style w:type="character" w:styleId="DefaultParagraphFont" w:default="1">

</xml_diff>